<commit_message>
minor bug fixes & deleted old code, should be ready to deploy to main
</commit_message>
<xml_diff>
--- a/server/Auth/SkillSwap Auth API Documentation.docx
+++ b/server/Auth/SkillSwap Auth API Documentation.docx
@@ -79,80 +79,32 @@
         <w:rPr>
           <w:lang w:val="en-US"/>
         </w:rPr>
-        <w:t xml:space="preserve">{    </w:t>
-      </w:r>
-      <w:r>
-        <w:rPr>
-          <w:lang w:val="en-US"/>
-        </w:rPr>
-        <w:t>“</w:t>
-      </w:r>
-      <w:r>
-        <w:rPr>
-          <w:lang w:val="en-US"/>
-        </w:rPr>
-        <w:t>email</w:t>
-      </w:r>
-      <w:r>
-        <w:rPr>
-          <w:lang w:val="en-US"/>
-        </w:rPr>
-        <w:t>”</w:t>
-      </w:r>
-      <w:r>
-        <w:rPr>
-          <w:lang w:val="en-US"/>
-        </w:rPr>
-        <w:t xml:space="preserve">: </w:t>
-      </w:r>
-      <w:r>
-        <w:rPr>
-          <w:lang w:val="en-US"/>
-        </w:rPr>
-        <w:t>“String” (required),</w:t>
-      </w:r>
-    </w:p>
-    <w:p>
-      <w:pPr>
-        <w:rPr>
-          <w:lang w:val="en-US"/>
-        </w:rPr>
-      </w:pPr>
-      <w:r>
-        <w:rPr>
-          <w:lang w:val="en-US"/>
-        </w:rPr>
-        <w:t xml:space="preserve">    </w:t>
-      </w:r>
-      <w:r>
-        <w:rPr>
-          <w:lang w:val="en-US"/>
-        </w:rPr>
-        <w:t>“</w:t>
-      </w:r>
-      <w:r>
-        <w:rPr>
-          <w:lang w:val="en-US"/>
-        </w:rPr>
-        <w:t>role</w:t>
-      </w:r>
-      <w:r>
-        <w:rPr>
-          <w:lang w:val="en-US"/>
-        </w:rPr>
-        <w:t>”</w:t>
-      </w:r>
-      <w:r>
-        <w:rPr>
-          <w:lang w:val="en-US"/>
-        </w:rPr>
-        <w:t xml:space="preserve">: </w:t>
-      </w:r>
-      <w:r>
-        <w:rPr>
-          <w:lang w:val="en-US"/>
-        </w:rPr>
-        <w:t>“String” (required, “admin” || “Basic”, default:</w:t>
+        <w:t>{    “email”: “String” (required</w:t>
+      </w:r>
+      <w:r>
+        <w:rPr>
+          <w:lang w:val="en-US"/>
+        </w:rPr>
+        <w:t>, must be unique</w:t>
+      </w:r>
+      <w:r>
+        <w:rPr>
+          <w:lang w:val="en-US"/>
+        </w:rPr>
+        <w:t>),</w:t>
+      </w:r>
+    </w:p>
+    <w:p>
+      <w:pPr>
+        <w:rPr>
+          <w:lang w:val="en-US"/>
+        </w:rPr>
+      </w:pPr>
+      <w:r>
+        <w:rPr>
+          <w:lang w:val="en-US"/>
+        </w:rPr>
+        <w:t xml:space="preserve">    “role”: “String” (required, “admin” || “Basic”, default:</w:t>
       </w:r>
       <w:r>
         <w:rPr>
@@ -177,160 +129,46 @@
         <w:rPr>
           <w:lang w:val="en-US"/>
         </w:rPr>
-        <w:t xml:space="preserve">    </w:t>
-      </w:r>
-      <w:r>
-        <w:rPr>
-          <w:lang w:val="en-US"/>
-        </w:rPr>
-        <w:t>“</w:t>
-      </w:r>
-      <w:r>
-        <w:rPr>
-          <w:lang w:val="en-US"/>
-        </w:rPr>
-        <w:t>username</w:t>
-      </w:r>
-      <w:r>
-        <w:rPr>
-          <w:lang w:val="en-US"/>
-        </w:rPr>
-        <w:t>”</w:t>
-      </w:r>
-      <w:r>
-        <w:rPr>
-          <w:lang w:val="en-US"/>
-        </w:rPr>
-        <w:t xml:space="preserve">: </w:t>
-      </w:r>
-      <w:r>
-        <w:rPr>
-          <w:lang w:val="en-US"/>
-        </w:rPr>
-        <w:t>“String” (required),</w:t>
-      </w:r>
-    </w:p>
-    <w:p>
-      <w:pPr>
-        <w:rPr>
-          <w:lang w:val="en-US"/>
-        </w:rPr>
-      </w:pPr>
-      <w:r>
-        <w:rPr>
-          <w:lang w:val="en-US"/>
-        </w:rPr>
-        <w:t xml:space="preserve">    </w:t>
-      </w:r>
-      <w:r>
-        <w:rPr>
-          <w:lang w:val="en-US"/>
-        </w:rPr>
-        <w:t>“</w:t>
-      </w:r>
-      <w:r>
-        <w:rPr>
-          <w:lang w:val="en-US"/>
-        </w:rPr>
-        <w:t>password</w:t>
-      </w:r>
-      <w:r>
-        <w:rPr>
-          <w:lang w:val="en-US"/>
-        </w:rPr>
-        <w:t>”</w:t>
-      </w:r>
-      <w:r>
-        <w:rPr>
-          <w:lang w:val="en-US"/>
-        </w:rPr>
-        <w:t xml:space="preserve">: </w:t>
-      </w:r>
-      <w:r>
-        <w:rPr>
-          <w:lang w:val="en-US"/>
-        </w:rPr>
-        <w:t>“String” (required),</w:t>
-      </w:r>
-    </w:p>
-    <w:p>
-      <w:pPr>
-        <w:rPr>
-          <w:lang w:val="en-US"/>
-        </w:rPr>
-      </w:pPr>
-      <w:r>
-        <w:rPr>
-          <w:lang w:val="en-US"/>
-        </w:rPr>
-        <w:t xml:space="preserve">    </w:t>
-      </w:r>
-      <w:r>
-        <w:rPr>
-          <w:lang w:val="en-US"/>
-        </w:rPr>
-        <w:t>“</w:t>
-      </w:r>
-      <w:r>
-        <w:rPr>
-          <w:lang w:val="en-US"/>
-        </w:rPr>
-        <w:t>description</w:t>
-      </w:r>
-      <w:r>
-        <w:rPr>
-          <w:lang w:val="en-US"/>
-        </w:rPr>
-        <w:t>”</w:t>
-      </w:r>
-      <w:r>
-        <w:rPr>
-          <w:lang w:val="en-US"/>
-        </w:rPr>
-        <w:t xml:space="preserve">: </w:t>
-      </w:r>
-      <w:r>
-        <w:rPr>
-          <w:lang w:val="en-US"/>
-        </w:rPr>
-        <w:t>“</w:t>
-      </w:r>
-      <w:r>
-        <w:rPr>
-          <w:lang w:val="en-US"/>
-        </w:rPr>
-        <w:t>String</w:t>
-      </w:r>
-      <w:r>
-        <w:rPr>
-          <w:lang w:val="en-US"/>
-        </w:rPr>
-        <w:t>”</w:t>
-      </w:r>
-      <w:r>
-        <w:rPr>
-          <w:lang w:val="en-US"/>
-        </w:rPr>
-        <w:t>,</w:t>
-      </w:r>
-    </w:p>
-    <w:p>
-      <w:pPr>
-        <w:rPr>
-          <w:lang w:val="en-US"/>
-        </w:rPr>
-      </w:pPr>
-      <w:r>
-        <w:rPr>
-          <w:lang w:val="en-US"/>
-        </w:rPr>
-        <w:t xml:space="preserve">    </w:t>
-      </w:r>
-      <w:r>
-        <w:rPr>
-          <w:lang w:val="en-US"/>
-        </w:rPr>
-        <w:t>“</w:t>
+        <w:t xml:space="preserve">    “username”: “String” (required),</w:t>
+      </w:r>
+    </w:p>
+    <w:p>
+      <w:pPr>
+        <w:rPr>
+          <w:lang w:val="en-US"/>
+        </w:rPr>
+      </w:pPr>
+      <w:r>
+        <w:rPr>
+          <w:lang w:val="en-US"/>
+        </w:rPr>
+        <w:t xml:space="preserve">    “password”: “String” (required),</w:t>
+      </w:r>
+    </w:p>
+    <w:p>
+      <w:pPr>
+        <w:rPr>
+          <w:lang w:val="en-US"/>
+        </w:rPr>
+      </w:pPr>
+      <w:r>
+        <w:rPr>
+          <w:lang w:val="en-US"/>
+        </w:rPr>
+        <w:t xml:space="preserve">    “description”: “String”,</w:t>
+      </w:r>
+    </w:p>
+    <w:p>
+      <w:pPr>
+        <w:rPr>
+          <w:lang w:val="en-US"/>
+        </w:rPr>
+      </w:pPr>
+      <w:r>
+        <w:rPr>
+          <w:lang w:val="en-US"/>
+        </w:rPr>
+        <w:t xml:space="preserve">    “</w:t>
       </w:r>
       <w:proofErr w:type="spellStart"/>
       <w:r>
@@ -344,31 +182,7 @@
         <w:rPr>
           <w:lang w:val="en-US"/>
         </w:rPr>
-        <w:t>”</w:t>
-      </w:r>
-      <w:r>
-        <w:rPr>
-          <w:lang w:val="en-US"/>
-        </w:rPr>
-        <w:t xml:space="preserve">: </w:t>
-      </w:r>
-      <w:r>
-        <w:rPr>
-          <w:lang w:val="en-US"/>
-        </w:rPr>
-        <w:t>“</w:t>
-      </w:r>
-      <w:r>
-        <w:rPr>
-          <w:lang w:val="en-US"/>
-        </w:rPr>
-        <w:t>Boolean</w:t>
-      </w:r>
-      <w:r>
-        <w:rPr>
-          <w:lang w:val="en-US"/>
-        </w:rPr>
-        <w:t>”</w:t>
+        <w:t>”: “Boolean”</w:t>
       </w:r>
       <w:r>
         <w:rPr>
@@ -2308,15 +2122,7 @@
           <w:bCs/>
           <w:lang w:val="en-US"/>
         </w:rPr>
-        <w:t>all_</w:t>
-      </w:r>
-      <w:r>
-        <w:rPr>
-          <w:b/>
-          <w:bCs/>
-          <w:lang w:val="en-US"/>
-        </w:rPr>
-        <w:t>users</w:t>
+        <w:t>all_users</w:t>
       </w:r>
       <w:proofErr w:type="spellEnd"/>
     </w:p>
@@ -2425,15 +2231,7 @@
           <w:bCs/>
           <w:lang w:val="en-US"/>
         </w:rPr>
-        <w:t xml:space="preserve">6. </w:t>
-      </w:r>
-      <w:r>
-        <w:rPr>
-          <w:b/>
-          <w:bCs/>
-          <w:lang w:val="en-US"/>
-        </w:rPr>
-        <w:t>Fetch User Data by ID</w:t>
+        <w:t>6. Fetch User Data by ID</w:t>
       </w:r>
     </w:p>
     <w:p>
@@ -4197,6 +3995,7 @@
   <w:style w:type="character" w:default="1" w:styleId="Absatz-Standardschriftart">
     <w:name w:val="Default Paragraph Font"/>
     <w:uiPriority w:val="1"/>
+    <w:semiHidden/>
     <w:unhideWhenUsed/>
   </w:style>
   <w:style w:type="table" w:default="1" w:styleId="NormaleTabelle">

</xml_diff>